<commit_message>
script schema and data update from-lesson and to-lesson in occasion and absence new diagram
</commit_message>
<xml_diff>
--- a/TestCode/SQL_files/Diagram_DB.docx
+++ b/TestCode/SQL_files/Diagram_DB.docx
@@ -1,25 +1,28 @@
 
 <file path=word/document.xml><?xml version="1.0" encoding="utf-8"?>
-<w:document xmlns:wpc="http://schemas.microsoft.com/office/word/2010/wordprocessingCanvas" xmlns:cx="http://schemas.microsoft.com/office/drawing/2014/chartex" xmlns:cx1="http://schemas.microsoft.com/office/drawing/2015/9/8/chartex" xmlns:mc="http://schemas.openxmlformats.org/markup-compatibility/2006" xmlns:o="urn:schemas-microsoft-com:office:office" xmlns:r="http://schemas.openxmlformats.org/officeDocument/2006/relationships" xmlns:m="http://schemas.openxmlformats.org/officeDocument/2006/math" xmlns:v="urn:schemas-microsoft-com:vml" xmlns:wp14="http://schemas.microsoft.com/office/word/2010/wordprocessingDrawing" xmlns:wp="http://schemas.openxmlformats.org/drawingml/2006/wordprocessingDrawing" xmlns:w10="urn:schemas-microsoft-com:office:word" xmlns:w="http://schemas.openxmlformats.org/wordprocessingml/2006/main" xmlns:w14="http://schemas.microsoft.com/office/word/2010/wordml" xmlns:w15="http://schemas.microsoft.com/office/word/2012/wordml" xmlns:w16se="http://schemas.microsoft.com/office/word/2015/wordml/symex" xmlns:wpg="http://schemas.microsoft.com/office/word/2010/wordprocessingGroup" xmlns:wpi="http://schemas.microsoft.com/office/word/2010/wordprocessingInk" xmlns:wne="http://schemas.microsoft.com/office/word/2006/wordml" xmlns:wps="http://schemas.microsoft.com/office/word/2010/wordprocessingShape" mc:Ignorable="w14 w15 w16se wp14">
+<w:document xmlns:wpc="http://schemas.microsoft.com/office/word/2010/wordprocessingCanvas" xmlns:cx="http://schemas.microsoft.com/office/drawing/2014/chartex" xmlns:mc="http://schemas.openxmlformats.org/markup-compatibility/2006" xmlns:o="urn:schemas-microsoft-com:office:office" xmlns:r="http://schemas.openxmlformats.org/officeDocument/2006/relationships" xmlns:m="http://schemas.openxmlformats.org/officeDocument/2006/math" xmlns:v="urn:schemas-microsoft-com:vml" xmlns:wp14="http://schemas.microsoft.com/office/word/2010/wordprocessingDrawing" xmlns:wp="http://schemas.openxmlformats.org/drawingml/2006/wordprocessingDrawing" xmlns:w10="urn:schemas-microsoft-com:office:word" xmlns:w="http://schemas.openxmlformats.org/wordprocessingml/2006/main" xmlns:w14="http://schemas.microsoft.com/office/word/2010/wordml" xmlns:w15="http://schemas.microsoft.com/office/word/2012/wordml" xmlns:w16se="http://schemas.microsoft.com/office/word/2015/wordml/symex" xmlns:wpg="http://schemas.microsoft.com/office/word/2010/wordprocessingGroup" xmlns:wpi="http://schemas.microsoft.com/office/word/2010/wordprocessingInk" xmlns:wne="http://schemas.microsoft.com/office/word/2006/wordml" xmlns:wps="http://schemas.microsoft.com/office/word/2010/wordprocessingShape" mc:Ignorable="w14 w15 w16se wp14">
   <w:body>
     <w:p>
-      <w:pPr>
-        <w:rPr>
-          <w:rFonts w:hint="cs"/>
-        </w:rPr>
-      </w:pPr>
       <w:bookmarkStart w:id="0" w:name="_GoBack"/>
       <w:r>
         <w:rPr>
-          <w:rFonts w:cs="Arial" w:hint="cs"/>
+          <w:rFonts w:cs="Arial"/>
           <w:noProof/>
           <w:rtl/>
         </w:rPr>
         <w:drawing>
-          <wp:inline distT="0" distB="0" distL="0" distR="0">
-            <wp:extent cx="9954114" cy="5086350"/>
-            <wp:effectExtent l="0" t="0" r="9525" b="0"/>
-            <wp:docPr id="1" name="תמונה 1"/>
+          <wp:anchor distT="0" distB="0" distL="114300" distR="114300" simplePos="0" relativeHeight="251659264" behindDoc="0" locked="0" layoutInCell="1" allowOverlap="1">
+            <wp:simplePos x="0" y="0"/>
+            <wp:positionH relativeFrom="column">
+              <wp:posOffset>-56134</wp:posOffset>
+            </wp:positionH>
+            <wp:positionV relativeFrom="paragraph">
+              <wp:posOffset>635</wp:posOffset>
+            </wp:positionV>
+            <wp:extent cx="9838310" cy="5791200"/>
+            <wp:effectExtent l="0" t="0" r="0" b="0"/>
+            <wp:wrapNone/>
+            <wp:docPr id="2" name="תמונה 2"/>
             <wp:cNvGraphicFramePr>
               <a:graphicFrameLocks xmlns:a="http://schemas.openxmlformats.org/drawingml/2006/main" noChangeAspect="1"/>
             </wp:cNvGraphicFramePr>
@@ -27,7 +30,7 @@
               <a:graphicData uri="http://schemas.openxmlformats.org/drawingml/2006/picture">
                 <pic:pic xmlns:pic="http://schemas.openxmlformats.org/drawingml/2006/picture">
                   <pic:nvPicPr>
-                    <pic:cNvPr id="0" name="Picture 1"/>
+                    <pic:cNvPr id="0" name="Picture 2"/>
                     <pic:cNvPicPr>
                       <a:picLocks noChangeAspect="1" noChangeArrowheads="1"/>
                     </pic:cNvPicPr>
@@ -48,7 +51,7 @@
                   <pic:spPr bwMode="auto">
                     <a:xfrm>
                       <a:off x="0" y="0"/>
-                      <a:ext cx="9965305" cy="5092068"/>
+                      <a:ext cx="9844362" cy="5794763"/>
                     </a:xfrm>
                     <a:prstGeom prst="rect">
                       <a:avLst/>
@@ -61,7 +64,13 @@
                 </pic:pic>
               </a:graphicData>
             </a:graphic>
-          </wp:inline>
+            <wp14:sizeRelH relativeFrom="page">
+              <wp14:pctWidth>0</wp14:pctWidth>
+            </wp14:sizeRelH>
+            <wp14:sizeRelV relativeFrom="page">
+              <wp14:pctHeight>0</wp14:pctHeight>
+            </wp14:sizeRelV>
+          </wp:anchor>
         </w:drawing>
       </w:r>
       <w:bookmarkEnd w:id="0"/>
@@ -80,7 +89,7 @@
 </file>
 
 <file path=word/endnotes.xml><?xml version="1.0" encoding="utf-8"?>
-<w:endnotes xmlns:wpc="http://schemas.microsoft.com/office/word/2010/wordprocessingCanvas" xmlns:cx="http://schemas.microsoft.com/office/drawing/2014/chartex" xmlns:cx1="http://schemas.microsoft.com/office/drawing/2015/9/8/chartex" xmlns:mc="http://schemas.openxmlformats.org/markup-compatibility/2006" xmlns:o="urn:schemas-microsoft-com:office:office" xmlns:r="http://schemas.openxmlformats.org/officeDocument/2006/relationships" xmlns:m="http://schemas.openxmlformats.org/officeDocument/2006/math" xmlns:v="urn:schemas-microsoft-com:vml" xmlns:wp14="http://schemas.microsoft.com/office/word/2010/wordprocessingDrawing" xmlns:wp="http://schemas.openxmlformats.org/drawingml/2006/wordprocessingDrawing" xmlns:w10="urn:schemas-microsoft-com:office:word" xmlns:w="http://schemas.openxmlformats.org/wordprocessingml/2006/main" xmlns:w14="http://schemas.microsoft.com/office/word/2010/wordml" xmlns:w15="http://schemas.microsoft.com/office/word/2012/wordml" xmlns:w16se="http://schemas.microsoft.com/office/word/2015/wordml/symex" xmlns:wpg="http://schemas.microsoft.com/office/word/2010/wordprocessingGroup" xmlns:wpi="http://schemas.microsoft.com/office/word/2010/wordprocessingInk" xmlns:wne="http://schemas.microsoft.com/office/word/2006/wordml" xmlns:wps="http://schemas.microsoft.com/office/word/2010/wordprocessingShape" mc:Ignorable="w14 w15 w16se wp14">
+<w:endnotes xmlns:wpc="http://schemas.microsoft.com/office/word/2010/wordprocessingCanvas" xmlns:cx="http://schemas.microsoft.com/office/drawing/2014/chartex" xmlns:mc="http://schemas.openxmlformats.org/markup-compatibility/2006" xmlns:o="urn:schemas-microsoft-com:office:office" xmlns:r="http://schemas.openxmlformats.org/officeDocument/2006/relationships" xmlns:m="http://schemas.openxmlformats.org/officeDocument/2006/math" xmlns:v="urn:schemas-microsoft-com:vml" xmlns:wp14="http://schemas.microsoft.com/office/word/2010/wordprocessingDrawing" xmlns:wp="http://schemas.openxmlformats.org/drawingml/2006/wordprocessingDrawing" xmlns:w10="urn:schemas-microsoft-com:office:word" xmlns:w="http://schemas.openxmlformats.org/wordprocessingml/2006/main" xmlns:w14="http://schemas.microsoft.com/office/word/2010/wordml" xmlns:w15="http://schemas.microsoft.com/office/word/2012/wordml" xmlns:w16se="http://schemas.microsoft.com/office/word/2015/wordml/symex" xmlns:wpg="http://schemas.microsoft.com/office/word/2010/wordprocessingGroup" xmlns:wpi="http://schemas.microsoft.com/office/word/2010/wordprocessingInk" xmlns:wne="http://schemas.microsoft.com/office/word/2006/wordml" xmlns:wps="http://schemas.microsoft.com/office/word/2010/wordprocessingShape" mc:Ignorable="w14 w15 w16se wp14">
   <w:endnote w:type="separator" w:id="-1">
     <w:p>
       <w:pPr>
@@ -105,7 +114,7 @@
 </file>
 
 <file path=word/footnotes.xml><?xml version="1.0" encoding="utf-8"?>
-<w:footnotes xmlns:wpc="http://schemas.microsoft.com/office/word/2010/wordprocessingCanvas" xmlns:cx="http://schemas.microsoft.com/office/drawing/2014/chartex" xmlns:cx1="http://schemas.microsoft.com/office/drawing/2015/9/8/chartex" xmlns:mc="http://schemas.openxmlformats.org/markup-compatibility/2006" xmlns:o="urn:schemas-microsoft-com:office:office" xmlns:r="http://schemas.openxmlformats.org/officeDocument/2006/relationships" xmlns:m="http://schemas.openxmlformats.org/officeDocument/2006/math" xmlns:v="urn:schemas-microsoft-com:vml" xmlns:wp14="http://schemas.microsoft.com/office/word/2010/wordprocessingDrawing" xmlns:wp="http://schemas.openxmlformats.org/drawingml/2006/wordprocessingDrawing" xmlns:w10="urn:schemas-microsoft-com:office:word" xmlns:w="http://schemas.openxmlformats.org/wordprocessingml/2006/main" xmlns:w14="http://schemas.microsoft.com/office/word/2010/wordml" xmlns:w15="http://schemas.microsoft.com/office/word/2012/wordml" xmlns:w16se="http://schemas.microsoft.com/office/word/2015/wordml/symex" xmlns:wpg="http://schemas.microsoft.com/office/word/2010/wordprocessingGroup" xmlns:wpi="http://schemas.microsoft.com/office/word/2010/wordprocessingInk" xmlns:wne="http://schemas.microsoft.com/office/word/2006/wordml" xmlns:wps="http://schemas.microsoft.com/office/word/2010/wordprocessingShape" mc:Ignorable="w14 w15 w16se wp14">
+<w:footnotes xmlns:wpc="http://schemas.microsoft.com/office/word/2010/wordprocessingCanvas" xmlns:cx="http://schemas.microsoft.com/office/drawing/2014/chartex" xmlns:mc="http://schemas.openxmlformats.org/markup-compatibility/2006" xmlns:o="urn:schemas-microsoft-com:office:office" xmlns:r="http://schemas.openxmlformats.org/officeDocument/2006/relationships" xmlns:m="http://schemas.openxmlformats.org/officeDocument/2006/math" xmlns:v="urn:schemas-microsoft-com:vml" xmlns:wp14="http://schemas.microsoft.com/office/word/2010/wordprocessingDrawing" xmlns:wp="http://schemas.openxmlformats.org/drawingml/2006/wordprocessingDrawing" xmlns:w10="urn:schemas-microsoft-com:office:word" xmlns:w="http://schemas.openxmlformats.org/wordprocessingml/2006/main" xmlns:w14="http://schemas.microsoft.com/office/word/2010/wordml" xmlns:w15="http://schemas.microsoft.com/office/word/2012/wordml" xmlns:w16se="http://schemas.microsoft.com/office/word/2015/wordml/symex" xmlns:wpg="http://schemas.microsoft.com/office/word/2010/wordprocessingGroup" xmlns:wpi="http://schemas.microsoft.com/office/word/2010/wordprocessingInk" xmlns:wne="http://schemas.microsoft.com/office/word/2006/wordml" xmlns:wps="http://schemas.microsoft.com/office/word/2010/wordprocessingShape" mc:Ignorable="w14 w15 w16se wp14">
   <w:footnote w:type="separator" w:id="-1">
     <w:p>
       <w:pPr>
@@ -130,7 +139,7 @@
 </file>
 
 <file path=word/header1.xml><?xml version="1.0" encoding="utf-8"?>
-<w:hdr xmlns:wpc="http://schemas.microsoft.com/office/word/2010/wordprocessingCanvas" xmlns:cx="http://schemas.microsoft.com/office/drawing/2014/chartex" xmlns:cx1="http://schemas.microsoft.com/office/drawing/2015/9/8/chartex" xmlns:mc="http://schemas.openxmlformats.org/markup-compatibility/2006" xmlns:o="urn:schemas-microsoft-com:office:office" xmlns:r="http://schemas.openxmlformats.org/officeDocument/2006/relationships" xmlns:m="http://schemas.openxmlformats.org/officeDocument/2006/math" xmlns:v="urn:schemas-microsoft-com:vml" xmlns:wp14="http://schemas.microsoft.com/office/word/2010/wordprocessingDrawing" xmlns:wp="http://schemas.openxmlformats.org/drawingml/2006/wordprocessingDrawing" xmlns:w10="urn:schemas-microsoft-com:office:word" xmlns:w="http://schemas.openxmlformats.org/wordprocessingml/2006/main" xmlns:w14="http://schemas.microsoft.com/office/word/2010/wordml" xmlns:w15="http://schemas.microsoft.com/office/word/2012/wordml" xmlns:w16se="http://schemas.microsoft.com/office/word/2015/wordml/symex" xmlns:wpg="http://schemas.microsoft.com/office/word/2010/wordprocessingGroup" xmlns:wpi="http://schemas.microsoft.com/office/word/2010/wordprocessingInk" xmlns:wne="http://schemas.microsoft.com/office/word/2006/wordml" xmlns:wps="http://schemas.microsoft.com/office/word/2010/wordprocessingShape" mc:Ignorable="w14 w15 w16se wp14">
+<w:hdr xmlns:wpc="http://schemas.microsoft.com/office/word/2010/wordprocessingCanvas" xmlns:cx="http://schemas.microsoft.com/office/drawing/2014/chartex" xmlns:mc="http://schemas.openxmlformats.org/markup-compatibility/2006" xmlns:o="urn:schemas-microsoft-com:office:office" xmlns:r="http://schemas.openxmlformats.org/officeDocument/2006/relationships" xmlns:m="http://schemas.openxmlformats.org/officeDocument/2006/math" xmlns:v="urn:schemas-microsoft-com:vml" xmlns:wp14="http://schemas.microsoft.com/office/word/2010/wordprocessingDrawing" xmlns:wp="http://schemas.openxmlformats.org/drawingml/2006/wordprocessingDrawing" xmlns:w10="urn:schemas-microsoft-com:office:word" xmlns:w="http://schemas.openxmlformats.org/wordprocessingml/2006/main" xmlns:w14="http://schemas.microsoft.com/office/word/2010/wordml" xmlns:w15="http://schemas.microsoft.com/office/word/2012/wordml" xmlns:w16se="http://schemas.microsoft.com/office/word/2015/wordml/symex" xmlns:wpg="http://schemas.microsoft.com/office/word/2010/wordprocessingGroup" xmlns:wpi="http://schemas.microsoft.com/office/word/2010/wordprocessingInk" xmlns:wne="http://schemas.microsoft.com/office/word/2006/wordml" xmlns:wps="http://schemas.microsoft.com/office/word/2010/wordprocessingShape" mc:Ignorable="w14 w15 w16se wp14">
   <w:p>
     <w:pPr>
       <w:pStyle w:val="a3"/>

</xml_diff>